<commit_message>
Stable Build for docgen.py
</commit_message>
<xml_diff>
--- a/api-controller/fixed_templates/client_profile_holder.docx
+++ b/api-controller/fixed_templates/client_profile_holder.docx
@@ -1,6 +1,6 @@
 
 <file path=word/document.xml><?xml version="1.0" encoding="utf-8"?>
-<w:document xmlns:wpc="http://schemas.microsoft.com/office/word/2010/wordprocessingCanvas" xmlns:cx="http://schemas.microsoft.com/office/drawing/2014/chartex" xmlns:cx1="http://schemas.microsoft.com/office/drawing/2015/9/8/chartex" xmlns:cx2="http://schemas.microsoft.com/office/drawing/2015/10/21/chartex" xmlns:cx3="http://schemas.microsoft.com/office/drawing/2016/5/9/chartex" xmlns:cx4="http://schemas.microsoft.com/office/drawing/2016/5/10/chartex" xmlns:cx5="http://schemas.microsoft.com/office/drawing/2016/5/11/chartex" xmlns:cx6="http://schemas.microsoft.com/office/drawing/2016/5/12/chartex" xmlns:cx7="http://schemas.microsoft.com/office/drawing/2016/5/13/chartex" xmlns:cx8="http://schemas.microsoft.com/office/drawing/2016/5/14/chartex" xmlns:mc="http://schemas.openxmlformats.org/markup-compatibility/2006" xmlns:aink="http://schemas.microsoft.com/office/drawing/2016/ink" xmlns:am3d="http://schemas.microsoft.com/office/drawing/2017/model3d" xmlns:o="urn:schemas-microsoft-com:office:office" xmlns:r="http://schemas.openxmlformats.org/officeDocument/2006/relationships" xmlns:m="http://schemas.openxmlformats.org/officeDocument/2006/math" xmlns:v="urn:schemas-microsoft-com:vml" xmlns:wp14="http://schemas.microsoft.com/office/word/2010/wordprocessingDrawing" xmlns:wp="http://schemas.openxmlformats.org/drawingml/2006/wordprocessingDrawing" xmlns:w10="urn:schemas-microsoft-com:office:word" xmlns:w="http://schemas.openxmlformats.org/wordprocessingml/2006/main" xmlns:w14="http://schemas.microsoft.com/office/word/2010/wordml" xmlns:w15="http://schemas.microsoft.com/office/word/2012/wordml" xmlns:w16cid="http://schemas.microsoft.com/office/word/2016/wordml/cid" xmlns:w16se="http://schemas.microsoft.com/office/word/2015/wordml/symex" xmlns:wpg="http://schemas.microsoft.com/office/word/2010/wordprocessingGroup" xmlns:wpi="http://schemas.microsoft.com/office/word/2010/wordprocessingInk" xmlns:wne="http://schemas.microsoft.com/office/word/2006/wordml" xmlns:wps="http://schemas.microsoft.com/office/word/2010/wordprocessingShape" mc:Ignorable="w14 w15 w16se w16cid wp14">
+<w:document xmlns:o="urn:schemas-microsoft-com:office:office" xmlns:r="http://schemas.openxmlformats.org/officeDocument/2006/relationships" xmlns:v="urn:schemas-microsoft-com:vml" xmlns:w="http://schemas.openxmlformats.org/wordprocessingml/2006/main" xmlns:w10="urn:schemas-microsoft-com:office:word" xmlns:wp="http://schemas.openxmlformats.org/drawingml/2006/wordprocessingDrawing" xmlns:wps="http://schemas.microsoft.com/office/word/2010/wordprocessingShape" xmlns:wpg="http://schemas.microsoft.com/office/word/2010/wordprocessingGroup" xmlns:mc="http://schemas.openxmlformats.org/markup-compatibility/2006" xmlns:wp14="http://schemas.microsoft.com/office/word/2010/wordprocessingDrawing" xmlns:w14="http://schemas.microsoft.com/office/word/2010/wordml" mc:Ignorable="w14 wp14">
   <w:body>
     <w:p>
       <w:pPr>
@@ -11,56 +11,69 @@
         </w:rPr>
       </w:pPr>
       <w:r>
+        <w:rPr/>
         <w:t>Client Profile</w:t>
       </w:r>
     </w:p>
     <w:p>
-      <w:r>
+      <w:pPr>
+        <w:pStyle w:val="Normal"/>
+        <w:rPr/>
+      </w:pPr>
+      <w:r>
+        <w:rPr/>
         <w:t>We will give the following information to insurers when negotiating terms and costing for your renewal programme. Please ensure all details are current, mark any changes required and advise us of the following:</w:t>
       </w:r>
     </w:p>
     <w:p>
       <w:pPr>
+        <w:pStyle w:val="Normal"/>
         <w:ind w:left="426" w:hanging="426"/>
-      </w:pPr>
-      <w:r>
-        <w:rPr>
-          <w:rFonts w:ascii="Noto Sans Symbols" w:eastAsia="Noto Sans Symbols" w:hAnsi="Noto Sans Symbols" w:cs="Noto Sans Symbols"/>
+        <w:rPr/>
+      </w:pPr>
+      <w:r>
+        <w:rPr>
+          <w:rFonts w:eastAsia="Noto Sans Symbols" w:cs="Noto Sans Symbols" w:ascii="Noto Sans Symbols" w:hAnsi="Noto Sans Symbols"/>
         </w:rPr>
         <w:t>∙</w:t>
       </w:r>
       <w:r>
         <w:rPr>
-          <w:rFonts w:ascii="Noto Sans Symbols" w:eastAsia="Noto Sans Symbols" w:hAnsi="Noto Sans Symbols" w:cs="Noto Sans Symbols"/>
+          <w:rFonts w:eastAsia="Noto Sans Symbols" w:cs="Noto Sans Symbols" w:ascii="Noto Sans Symbols" w:hAnsi="Noto Sans Symbols"/>
         </w:rPr>
         <w:tab/>
       </w:r>
       <w:r>
+        <w:rPr/>
         <w:t>Any changes or inclusions of any subsidiary, associated or controlled companies that are to be included as Insureds under your policies that are not listed below.</w:t>
       </w:r>
     </w:p>
     <w:p>
       <w:pPr>
+        <w:pStyle w:val="Normal"/>
         <w:ind w:left="426" w:hanging="426"/>
-      </w:pPr>
-      <w:r>
-        <w:rPr>
-          <w:rFonts w:ascii="Noto Sans Symbols" w:eastAsia="Noto Sans Symbols" w:hAnsi="Noto Sans Symbols" w:cs="Noto Sans Symbols"/>
+        <w:rPr/>
+      </w:pPr>
+      <w:r>
+        <w:rPr>
+          <w:rFonts w:eastAsia="Noto Sans Symbols" w:cs="Noto Sans Symbols" w:ascii="Noto Sans Symbols" w:hAnsi="Noto Sans Symbols"/>
         </w:rPr>
         <w:t>∙</w:t>
       </w:r>
       <w:r>
         <w:rPr>
-          <w:rFonts w:ascii="Noto Sans Symbols" w:eastAsia="Noto Sans Symbols" w:hAnsi="Noto Sans Symbols" w:cs="Noto Sans Symbols"/>
+          <w:rFonts w:eastAsia="Noto Sans Symbols" w:cs="Noto Sans Symbols" w:ascii="Noto Sans Symbols" w:hAnsi="Noto Sans Symbols"/>
         </w:rPr>
         <w:tab/>
       </w:r>
       <w:r>
+        <w:rPr/>
         <w:t xml:space="preserve">Any changes to your business or products, particularly those which may increase the original risk; (e.g. adoption or cessation of processes or systems). </w:t>
       </w:r>
     </w:p>
     <w:p>
       <w:pPr>
+        <w:pStyle w:val="Normal"/>
         <w:ind w:left="426" w:hanging="426"/>
         <w:rPr>
           <w:color w:val="000000"/>
@@ -68,14 +81,14 @@
       </w:pPr>
       <w:r>
         <w:rPr>
-          <w:rFonts w:ascii="Noto Sans Symbols" w:eastAsia="Noto Sans Symbols" w:hAnsi="Noto Sans Symbols" w:cs="Noto Sans Symbols"/>
+          <w:rFonts w:eastAsia="Noto Sans Symbols" w:cs="Noto Sans Symbols" w:ascii="Noto Sans Symbols" w:hAnsi="Noto Sans Symbols"/>
           <w:color w:val="000000"/>
         </w:rPr>
         <w:t>∙</w:t>
       </w:r>
       <w:r>
         <w:rPr>
-          <w:rFonts w:ascii="Noto Sans Symbols" w:eastAsia="Noto Sans Symbols" w:hAnsi="Noto Sans Symbols" w:cs="Noto Sans Symbols"/>
+          <w:rFonts w:eastAsia="Noto Sans Symbols" w:cs="Noto Sans Symbols" w:ascii="Noto Sans Symbols" w:hAnsi="Noto Sans Symbols"/>
           <w:color w:val="000000"/>
         </w:rPr>
         <w:tab/>
@@ -89,6 +102,7 @@
     </w:p>
     <w:p>
       <w:pPr>
+        <w:pStyle w:val="Normal"/>
         <w:ind w:left="426" w:hanging="426"/>
         <w:rPr>
           <w:color w:val="000000"/>
@@ -96,14 +110,14 @@
       </w:pPr>
       <w:r>
         <w:rPr>
-          <w:rFonts w:ascii="Noto Sans Symbols" w:eastAsia="Noto Sans Symbols" w:hAnsi="Noto Sans Symbols" w:cs="Noto Sans Symbols"/>
+          <w:rFonts w:eastAsia="Noto Sans Symbols" w:cs="Noto Sans Symbols" w:ascii="Noto Sans Symbols" w:hAnsi="Noto Sans Symbols"/>
           <w:color w:val="000000"/>
         </w:rPr>
         <w:t>∙</w:t>
       </w:r>
       <w:r>
         <w:rPr>
-          <w:rFonts w:ascii="Noto Sans Symbols" w:eastAsia="Noto Sans Symbols" w:hAnsi="Noto Sans Symbols" w:cs="Noto Sans Symbols"/>
+          <w:rFonts w:eastAsia="Noto Sans Symbols" w:cs="Noto Sans Symbols" w:ascii="Noto Sans Symbols" w:hAnsi="Noto Sans Symbols"/>
           <w:color w:val="000000"/>
         </w:rPr>
         <w:tab/>
@@ -117,50 +131,140 @@
     </w:p>
     <w:p>
       <w:pPr>
+        <w:pStyle w:val="Normal"/>
         <w:ind w:left="426" w:hanging="426"/>
         <w:rPr>
           <w:b/>
-        </w:rPr>
-      </w:pPr>
-      <w:r>
-        <w:rPr>
           <w:b/>
         </w:rPr>
+      </w:pPr>
+      <w:r>
+        <w:rPr>
+          <w:b/>
+        </w:rPr>
         <w:t>Variations not advised to insurers could result in an uninsured loss.</w:t>
       </w:r>
     </w:p>
     <w:p>
       <w:pPr>
-        <w:keepNext/>
-        <w:spacing w:after="0"/>
+        <w:pStyle w:val="Normal"/>
+        <w:keepNext w:val="true"/>
+        <w:spacing w:before="0" w:after="0"/>
+        <w:rPr/>
       </w:pPr>
       <w:r>
         <w:rPr>
           <w:b/>
         </w:rPr>
+        <w:t>{</w:t>
+      </w:r>
+      <w:r>
+        <w:rPr>
+          <w:b/>
+        </w:rPr>
+        <w:t>{</w:t>
+      </w:r>
+      <w:r>
+        <w:rPr>
+          <w:b/>
+        </w:rPr>
+        <w:t xml:space="preserve"> insured_name </w:t>
+      </w:r>
+      <w:r>
+        <w:rPr>
+          <w:b/>
+        </w:rPr>
+        <w:t>}</w:t>
+      </w:r>
+      <w:r>
+        <w:rPr>
+          <w:b/>
+        </w:rPr>
+        <w:t>}</w:t>
+      </w:r>
+    </w:p>
+    <w:p>
+      <w:pPr>
+        <w:pStyle w:val="Normal"/>
+        <w:spacing w:before="0" w:after="0"/>
+        <w:rPr>
+          <w:b/>
+          <w:b/>
+        </w:rPr>
+      </w:pPr>
+      <w:r>
+        <w:rPr/>
+      </w:r>
+    </w:p>
+    <w:p>
+      <w:pPr>
+        <w:pStyle w:val="Normal"/>
+        <w:spacing w:before="0" w:after="0"/>
+        <w:rPr/>
+      </w:pPr>
+      <w:r>
+        <w:rPr>
+          <w:b/>
+        </w:rPr>
         <w:t>NAMED INSURED</w:t>
       </w:r>
     </w:p>
     <w:p>
       <w:pPr>
-        <w:spacing w:after="0"/>
         <w:sectPr>
-          <w:pgSz w:w="11906" w:h="16840"/>
-          <w:pgMar w:top="2268" w:right="1416" w:bottom="851" w:left="1418" w:header="992" w:footer="198" w:gutter="0"/>
-          <w:cols w:space="720"/>
+          <w:type w:val="nextPage"/>
+          <w:pgSz w:w="11906" w:h="16838"/>
+          <w:pgMar w:left="1418" w:right="1416" w:header="0" w:top="2268" w:footer="0" w:bottom="851" w:gutter="0"/>
+          <w:pgNumType w:fmt="decimal"/>
+          <w:formProt w:val="false"/>
+          <w:textDirection w:val="lrTb"/>
+          <w:docGrid w:type="default" w:linePitch="100" w:charSpace="0"/>
         </w:sectPr>
       </w:pPr>
     </w:p>
     <w:p>
-      <w:r>
-        <w:t>{{insured_name}}</w:t>
-      </w:r>
-    </w:p>
-    <w:p/>
-    <w:p>
-      <w:pPr>
-        <w:keepNext/>
-        <w:spacing w:after="0"/>
+      <w:pPr>
+        <w:pStyle w:val="Normal"/>
+        <w:rPr/>
+      </w:pPr>
+      <w:bookmarkStart w:id="0" w:name="__DdeLink__74_1810830578"/>
+      <w:r>
+        <w:rPr/>
+        <w:t>{</w:t>
+      </w:r>
+      <w:r>
+        <w:rPr/>
+        <w:t>{</w:t>
+      </w:r>
+      <w:r>
+        <w:rPr/>
+        <w:t xml:space="preserve"> insured_name </w:t>
+      </w:r>
+      <w:r>
+        <w:rPr/>
+        <w:t>}</w:t>
+      </w:r>
+      <w:r>
+        <w:rPr/>
+        <w:t>}</w:t>
+      </w:r>
+      <w:bookmarkEnd w:id="0"/>
+    </w:p>
+    <w:p>
+      <w:pPr>
+        <w:pStyle w:val="Normal"/>
+        <w:rPr/>
+      </w:pPr>
+      <w:r>
+        <w:rPr/>
+      </w:r>
+    </w:p>
+    <w:p>
+      <w:pPr>
+        <w:pStyle w:val="Normal"/>
+        <w:keepNext w:val="true"/>
+        <w:spacing w:before="0" w:after="0"/>
+        <w:rPr/>
       </w:pPr>
       <w:r>
         <w:rPr>
@@ -171,26 +275,42 @@
     </w:p>
     <w:p>
       <w:pPr>
-        <w:spacing w:after="0"/>
         <w:sectPr>
           <w:type w:val="continuous"/>
-          <w:pgSz w:w="11906" w:h="16840"/>
-          <w:pgMar w:top="2268" w:right="1416" w:bottom="851" w:left="1418" w:header="992" w:footer="198" w:gutter="0"/>
-          <w:cols w:space="720"/>
+          <w:pgSz w:w="11906" w:h="16838"/>
+          <w:pgMar w:left="1418" w:right="1416" w:header="0" w:top="2268" w:footer="0" w:bottom="851" w:gutter="0"/>
+          <w:formProt w:val="false"/>
+          <w:textDirection w:val="lrTb"/>
+          <w:docGrid w:type="default" w:linePitch="100" w:charSpace="0"/>
         </w:sectPr>
       </w:pPr>
     </w:p>
     <w:p>
-      <w:r>
+      <w:pPr>
+        <w:pStyle w:val="Normal"/>
+        <w:rPr/>
+      </w:pPr>
+      <w:r>
+        <w:rPr/>
         <w:t>{{insured_business_activities}}</w:t>
       </w:r>
     </w:p>
-    <w:p/>
-    <w:p>
-      <w:pPr>
-        <w:keepNext/>
-        <w:spacing w:after="0"/>
-        <w:rPr>
+    <w:p>
+      <w:pPr>
+        <w:pStyle w:val="Normal"/>
+        <w:rPr/>
+      </w:pPr>
+      <w:r>
+        <w:rPr/>
+      </w:r>
+    </w:p>
+    <w:p>
+      <w:pPr>
+        <w:pStyle w:val="Normal"/>
+        <w:keepNext w:val="true"/>
+        <w:spacing w:before="0" w:after="0"/>
+        <w:rPr>
+          <w:b/>
           <w:b/>
         </w:rPr>
       </w:pPr>
@@ -203,39 +323,40 @@
     </w:p>
     <w:tbl>
       <w:tblPr>
-        <w:tblpPr w:leftFromText="180" w:rightFromText="180" w:vertAnchor="page" w:horzAnchor="margin" w:tblpY="10218"/>
+        <w:tblpPr w:bottomFromText="0" w:horzAnchor="margin" w:leftFromText="180" w:rightFromText="180" w:tblpX="0" w:tblpY="10218" w:topFromText="0" w:vertAnchor="page"/>
         <w:tblW w:w="9283" w:type="dxa"/>
-        <w:tblBorders>
-          <w:insideH w:val="nil"/>
-          <w:insideV w:val="nil"/>
-        </w:tblBorders>
-        <w:tblLayout w:type="fixed"/>
-        <w:tblLook w:val="04A0" w:firstRow="1" w:lastRow="0" w:firstColumn="1" w:lastColumn="0" w:noHBand="0" w:noVBand="1"/>
+        <w:jc w:val="left"/>
+        <w:tblInd w:w="0" w:type="dxa"/>
+        <w:tblBorders/>
+        <w:tblCellMar>
+          <w:top w:w="0" w:type="dxa"/>
+          <w:left w:w="108" w:type="dxa"/>
+          <w:bottom w:w="0" w:type="dxa"/>
+          <w:right w:w="108" w:type="dxa"/>
+        </w:tblCellMar>
+        <w:tblLook w:noVBand="1" w:val="04a0" w:noHBand="0" w:lastColumn="0" w:firstColumn="1" w:lastRow="0" w:firstRow="1"/>
       </w:tblPr>
       <w:tblGrid>
         <w:gridCol w:w="4641"/>
-        <w:gridCol w:w="4642"/>
+        <w:gridCol w:w="4641"/>
       </w:tblGrid>
       <w:tr>
         <w:trPr>
-          <w:trHeight w:val="141"/>
+          <w:trHeight w:val="141" w:hRule="atLeast"/>
         </w:trPr>
         <w:tc>
           <w:tcPr>
             <w:tcW w:w="4641" w:type="dxa"/>
-            <w:tcBorders>
-              <w:top w:val="nil"/>
-              <w:left w:val="nil"/>
-              <w:bottom w:val="nil"/>
-              <w:right w:val="nil"/>
-            </w:tcBorders>
-            <w:hideMark/>
+            <w:tcBorders/>
+            <w:shd w:fill="auto" w:val="clear"/>
           </w:tcPr>
           <w:p>
             <w:pPr>
-              <w:keepNext/>
-              <w:spacing w:after="0"/>
+              <w:pStyle w:val="Normal"/>
+              <w:keepNext w:val="true"/>
+              <w:spacing w:before="0" w:after="0"/>
               <w:rPr>
+                <w:b/>
                 <w:b/>
               </w:rPr>
             </w:pPr>
@@ -249,19 +370,16 @@
         </w:tc>
         <w:tc>
           <w:tcPr>
-            <w:tcW w:w="4642" w:type="dxa"/>
-            <w:tcBorders>
-              <w:top w:val="nil"/>
-              <w:left w:val="nil"/>
-              <w:bottom w:val="nil"/>
-              <w:right w:val="nil"/>
-            </w:tcBorders>
-            <w:hideMark/>
+            <w:tcW w:w="4641" w:type="dxa"/>
+            <w:tcBorders/>
+            <w:shd w:fill="auto" w:val="clear"/>
           </w:tcPr>
           <w:p>
             <w:pPr>
-              <w:keepNext/>
-              <w:spacing w:after="0"/>
+              <w:pStyle w:val="Normal"/>
+              <w:keepNext w:val="true"/>
+              <w:spacing w:before="0" w:after="0"/>
+              <w:rPr/>
             </w:pPr>
             <w:r>
               <w:rPr>
@@ -274,38 +392,46 @@
       </w:tr>
       <w:tr>
         <w:trPr>
-          <w:trHeight w:val="301"/>
+          <w:trHeight w:val="301" w:hRule="atLeast"/>
         </w:trPr>
         <w:tc>
           <w:tcPr>
             <w:tcW w:w="4641" w:type="dxa"/>
-            <w:tcBorders>
-              <w:top w:val="nil"/>
-              <w:left w:val="nil"/>
-              <w:bottom w:val="nil"/>
-              <w:right w:val="nil"/>
-            </w:tcBorders>
-            <w:hideMark/>
+            <w:tcBorders/>
+            <w:shd w:fill="auto" w:val="clear"/>
           </w:tcPr>
           <w:p>
+            <w:pPr>
+              <w:pStyle w:val="Normal"/>
+              <w:widowControl/>
+              <w:bidi w:val="0"/>
+              <w:spacing w:lineRule="auto" w:line="240" w:before="0" w:after="240"/>
+              <w:jc w:val="left"/>
+              <w:rPr/>
+            </w:pPr>
             <w:r>
+              <w:rPr/>
               <w:t>{{insured_abn}}</w:t>
             </w:r>
           </w:p>
         </w:tc>
         <w:tc>
           <w:tcPr>
-            <w:tcW w:w="4642" w:type="dxa"/>
-            <w:tcBorders>
-              <w:top w:val="nil"/>
-              <w:left w:val="nil"/>
-              <w:bottom w:val="nil"/>
-              <w:right w:val="nil"/>
-            </w:tcBorders>
-            <w:hideMark/>
+            <w:tcW w:w="4641" w:type="dxa"/>
+            <w:tcBorders/>
+            <w:shd w:fill="auto" w:val="clear"/>
           </w:tcPr>
           <w:p>
+            <w:pPr>
+              <w:pStyle w:val="Normal"/>
+              <w:widowControl/>
+              <w:bidi w:val="0"/>
+              <w:spacing w:lineRule="auto" w:line="240" w:before="0" w:after="240"/>
+              <w:jc w:val="left"/>
+              <w:rPr/>
+            </w:pPr>
             <w:r>
+              <w:rPr/>
               <w:t>{{insured_itc}}</w:t>
             </w:r>
           </w:p>
@@ -313,24 +439,21 @@
       </w:tr>
       <w:tr>
         <w:trPr>
-          <w:trHeight w:val="176"/>
+          <w:trHeight w:val="176" w:hRule="atLeast"/>
         </w:trPr>
         <w:tc>
           <w:tcPr>
             <w:tcW w:w="4641" w:type="dxa"/>
-            <w:tcBorders>
-              <w:top w:val="nil"/>
-              <w:left w:val="nil"/>
-              <w:bottom w:val="nil"/>
-              <w:right w:val="nil"/>
-            </w:tcBorders>
-            <w:hideMark/>
+            <w:tcBorders/>
+            <w:shd w:fill="auto" w:val="clear"/>
           </w:tcPr>
           <w:p>
             <w:pPr>
-              <w:keepNext/>
-              <w:spacing w:after="0"/>
+              <w:pStyle w:val="Normal"/>
+              <w:keepNext w:val="true"/>
+              <w:spacing w:before="0" w:after="0"/>
               <w:rPr>
+                <w:b/>
                 <w:b/>
               </w:rPr>
             </w:pPr>
@@ -344,19 +467,16 @@
         </w:tc>
         <w:tc>
           <w:tcPr>
-            <w:tcW w:w="4642" w:type="dxa"/>
-            <w:tcBorders>
-              <w:top w:val="nil"/>
-              <w:left w:val="nil"/>
-              <w:bottom w:val="nil"/>
-              <w:right w:val="nil"/>
-            </w:tcBorders>
-            <w:hideMark/>
+            <w:tcW w:w="4641" w:type="dxa"/>
+            <w:tcBorders/>
+            <w:shd w:fill="auto" w:val="clear"/>
           </w:tcPr>
           <w:p>
             <w:pPr>
-              <w:keepNext/>
-              <w:spacing w:after="0"/>
+              <w:pStyle w:val="Normal"/>
+              <w:keepNext w:val="true"/>
+              <w:spacing w:before="0" w:after="0"/>
+              <w:rPr/>
             </w:pPr>
             <w:r>
               <w:rPr>
@@ -369,37 +489,46 @@
       </w:tr>
       <w:tr>
         <w:trPr>
-          <w:trHeight w:val="301"/>
+          <w:trHeight w:val="301" w:hRule="atLeast"/>
         </w:trPr>
         <w:tc>
           <w:tcPr>
             <w:tcW w:w="4641" w:type="dxa"/>
-            <w:tcBorders>
-              <w:top w:val="nil"/>
-              <w:left w:val="nil"/>
-              <w:bottom w:val="nil"/>
-              <w:right w:val="nil"/>
-            </w:tcBorders>
+            <w:tcBorders/>
+            <w:shd w:fill="auto" w:val="clear"/>
           </w:tcPr>
           <w:p>
+            <w:pPr>
+              <w:pStyle w:val="Normal"/>
+              <w:widowControl/>
+              <w:bidi w:val="0"/>
+              <w:spacing w:lineRule="auto" w:line="240" w:before="0" w:after="240"/>
+              <w:jc w:val="left"/>
+              <w:rPr/>
+            </w:pPr>
             <w:r>
+              <w:rPr/>
               <w:t>{{insured_contact}}</w:t>
             </w:r>
           </w:p>
         </w:tc>
         <w:tc>
           <w:tcPr>
-            <w:tcW w:w="4642" w:type="dxa"/>
-            <w:tcBorders>
-              <w:top w:val="nil"/>
-              <w:left w:val="nil"/>
-              <w:bottom w:val="nil"/>
-              <w:right w:val="nil"/>
-            </w:tcBorders>
-            <w:hideMark/>
+            <w:tcW w:w="4641" w:type="dxa"/>
+            <w:tcBorders/>
+            <w:shd w:fill="auto" w:val="clear"/>
           </w:tcPr>
           <w:p>
+            <w:pPr>
+              <w:pStyle w:val="Normal"/>
+              <w:widowControl/>
+              <w:bidi w:val="0"/>
+              <w:spacing w:lineRule="auto" w:line="240" w:before="0" w:after="240"/>
+              <w:jc w:val="left"/>
+              <w:rPr/>
+            </w:pPr>
             <w:r>
+              <w:rPr/>
               <w:t>{{insured_mobile}}</w:t>
             </w:r>
           </w:p>
@@ -407,24 +536,21 @@
       </w:tr>
       <w:tr>
         <w:trPr>
-          <w:trHeight w:val="141"/>
+          <w:trHeight w:val="141" w:hRule="atLeast"/>
         </w:trPr>
         <w:tc>
           <w:tcPr>
             <w:tcW w:w="4641" w:type="dxa"/>
-            <w:tcBorders>
-              <w:top w:val="nil"/>
-              <w:left w:val="nil"/>
-              <w:bottom w:val="nil"/>
-              <w:right w:val="nil"/>
-            </w:tcBorders>
-            <w:hideMark/>
+            <w:tcBorders/>
+            <w:shd w:fill="auto" w:val="clear"/>
           </w:tcPr>
           <w:p>
             <w:pPr>
-              <w:keepNext/>
-              <w:spacing w:after="0"/>
+              <w:pStyle w:val="Normal"/>
+              <w:keepNext w:val="true"/>
+              <w:spacing w:before="0" w:after="0"/>
               <w:rPr>
+                <w:b/>
                 <w:b/>
               </w:rPr>
             </w:pPr>
@@ -438,19 +564,16 @@
         </w:tc>
         <w:tc>
           <w:tcPr>
-            <w:tcW w:w="4642" w:type="dxa"/>
-            <w:tcBorders>
-              <w:top w:val="nil"/>
-              <w:left w:val="nil"/>
-              <w:bottom w:val="nil"/>
-              <w:right w:val="nil"/>
-            </w:tcBorders>
-            <w:hideMark/>
+            <w:tcW w:w="4641" w:type="dxa"/>
+            <w:tcBorders/>
+            <w:shd w:fill="auto" w:val="clear"/>
           </w:tcPr>
           <w:p>
             <w:pPr>
-              <w:keepNext/>
-              <w:spacing w:after="0"/>
+              <w:pStyle w:val="Normal"/>
+              <w:keepNext w:val="true"/>
+              <w:spacing w:before="0" w:after="0"/>
+              <w:rPr/>
             </w:pPr>
             <w:r>
               <w:rPr>
@@ -463,36 +586,46 @@
       </w:tr>
       <w:tr>
         <w:trPr>
-          <w:trHeight w:val="292"/>
+          <w:trHeight w:val="292" w:hRule="atLeast"/>
         </w:trPr>
         <w:tc>
           <w:tcPr>
             <w:tcW w:w="4641" w:type="dxa"/>
-            <w:tcBorders>
-              <w:top w:val="nil"/>
-              <w:left w:val="nil"/>
-              <w:bottom w:val="nil"/>
-              <w:right w:val="nil"/>
-            </w:tcBorders>
+            <w:tcBorders/>
+            <w:shd w:fill="auto" w:val="clear"/>
           </w:tcPr>
           <w:p>
+            <w:pPr>
+              <w:pStyle w:val="Normal"/>
+              <w:widowControl/>
+              <w:bidi w:val="0"/>
+              <w:spacing w:lineRule="auto" w:line="240" w:before="0" w:after="240"/>
+              <w:jc w:val="left"/>
+              <w:rPr/>
+            </w:pPr>
             <w:r>
+              <w:rPr/>
               <w:t>{{insured_telephone}}</w:t>
             </w:r>
           </w:p>
         </w:tc>
         <w:tc>
           <w:tcPr>
-            <w:tcW w:w="4642" w:type="dxa"/>
-            <w:tcBorders>
-              <w:top w:val="nil"/>
-              <w:left w:val="nil"/>
-              <w:bottom w:val="nil"/>
-              <w:right w:val="nil"/>
-            </w:tcBorders>
+            <w:tcW w:w="4641" w:type="dxa"/>
+            <w:tcBorders/>
+            <w:shd w:fill="auto" w:val="clear"/>
           </w:tcPr>
           <w:p>
+            <w:pPr>
+              <w:pStyle w:val="Normal"/>
+              <w:widowControl/>
+              <w:bidi w:val="0"/>
+              <w:spacing w:lineRule="auto" w:line="240" w:before="0" w:after="240"/>
+              <w:jc w:val="left"/>
+              <w:rPr/>
+            </w:pPr>
             <w:r>
+              <w:rPr/>
               <w:t>{{insured_facsimile}}</w:t>
             </w:r>
           </w:p>
@@ -500,24 +633,21 @@
       </w:tr>
       <w:tr>
         <w:trPr>
-          <w:trHeight w:val="150"/>
+          <w:trHeight w:val="150" w:hRule="atLeast"/>
         </w:trPr>
         <w:tc>
           <w:tcPr>
             <w:tcW w:w="4641" w:type="dxa"/>
-            <w:tcBorders>
-              <w:top w:val="nil"/>
-              <w:left w:val="nil"/>
-              <w:bottom w:val="nil"/>
-              <w:right w:val="nil"/>
-            </w:tcBorders>
-            <w:hideMark/>
+            <w:tcBorders/>
+            <w:shd w:fill="auto" w:val="clear"/>
           </w:tcPr>
           <w:p>
             <w:pPr>
-              <w:keepNext/>
-              <w:spacing w:after="0"/>
+              <w:pStyle w:val="Normal"/>
+              <w:keepNext w:val="true"/>
+              <w:spacing w:before="0" w:after="0"/>
               <w:rPr>
+                <w:b/>
                 <w:b/>
               </w:rPr>
             </w:pPr>
@@ -531,20 +661,17 @@
         </w:tc>
         <w:tc>
           <w:tcPr>
-            <w:tcW w:w="4642" w:type="dxa"/>
-            <w:tcBorders>
-              <w:top w:val="nil"/>
-              <w:left w:val="nil"/>
-              <w:bottom w:val="nil"/>
-              <w:right w:val="nil"/>
-            </w:tcBorders>
-            <w:hideMark/>
+            <w:tcW w:w="4641" w:type="dxa"/>
+            <w:tcBorders/>
+            <w:shd w:fill="auto" w:val="clear"/>
           </w:tcPr>
           <w:p>
             <w:pPr>
-              <w:keepNext/>
-              <w:spacing w:after="0"/>
+              <w:pStyle w:val="Normal"/>
+              <w:keepNext w:val="true"/>
+              <w:spacing w:before="0" w:after="0"/>
               <w:rPr>
+                <w:b/>
                 <w:b/>
               </w:rPr>
             </w:pPr>
@@ -559,37 +686,46 @@
       </w:tr>
       <w:tr>
         <w:trPr>
-          <w:trHeight w:val="292"/>
+          <w:trHeight w:val="292" w:hRule="atLeast"/>
         </w:trPr>
         <w:tc>
           <w:tcPr>
             <w:tcW w:w="4641" w:type="dxa"/>
-            <w:tcBorders>
-              <w:top w:val="nil"/>
-              <w:left w:val="nil"/>
-              <w:bottom w:val="nil"/>
-              <w:right w:val="nil"/>
-            </w:tcBorders>
-            <w:hideMark/>
+            <w:tcBorders/>
+            <w:shd w:fill="auto" w:val="clear"/>
           </w:tcPr>
           <w:p>
+            <w:pPr>
+              <w:pStyle w:val="Normal"/>
+              <w:widowControl/>
+              <w:bidi w:val="0"/>
+              <w:spacing w:lineRule="auto" w:line="240" w:before="0" w:after="240"/>
+              <w:jc w:val="left"/>
+              <w:rPr/>
+            </w:pPr>
             <w:r>
+              <w:rPr/>
               <w:t>{{insured_email}}</w:t>
             </w:r>
           </w:p>
         </w:tc>
         <w:tc>
           <w:tcPr>
-            <w:tcW w:w="4642" w:type="dxa"/>
-            <w:tcBorders>
-              <w:top w:val="nil"/>
-              <w:left w:val="nil"/>
-              <w:bottom w:val="nil"/>
-              <w:right w:val="nil"/>
-            </w:tcBorders>
+            <w:tcW w:w="4641" w:type="dxa"/>
+            <w:tcBorders/>
+            <w:shd w:fill="auto" w:val="clear"/>
           </w:tcPr>
           <w:p>
+            <w:pPr>
+              <w:pStyle w:val="Normal"/>
+              <w:widowControl/>
+              <w:bidi w:val="0"/>
+              <w:spacing w:lineRule="auto" w:line="240" w:before="0" w:after="240"/>
+              <w:jc w:val="left"/>
+              <w:rPr/>
+            </w:pPr>
             <w:r>
+              <w:rPr/>
               <w:t>{{insured_website}}</w:t>
             </w:r>
           </w:p>
@@ -598,61 +734,76 @@
     </w:tbl>
     <w:p>
       <w:pPr>
+        <w:pStyle w:val="Normal"/>
+        <w:rPr/>
+      </w:pPr>
+      <w:r>
+        <w:rPr/>
+        <w:t>{{insured_products}}</w:t>
+      </w:r>
+      <w:bookmarkStart w:id="1" w:name="_GoBack"/>
+      <w:bookmarkEnd w:id="1"/>
+    </w:p>
+    <w:p>
+      <w:pPr>
         <w:sectPr>
           <w:type w:val="continuous"/>
-          <w:pgSz w:w="11906" w:h="16840"/>
-          <w:pgMar w:top="2268" w:right="1416" w:bottom="851" w:left="1418" w:header="992" w:footer="198" w:gutter="0"/>
-          <w:cols w:space="720"/>
+          <w:pgSz w:w="11906" w:h="16838"/>
+          <w:pgMar w:left="1418" w:right="1416" w:header="0" w:top="2268" w:footer="0" w:bottom="851" w:gutter="0"/>
+          <w:formProt w:val="false"/>
+          <w:textDirection w:val="lrTb"/>
+          <w:docGrid w:type="default" w:linePitch="100" w:charSpace="0"/>
         </w:sectPr>
       </w:pPr>
-      <w:r>
-        <w:t>{{insured_products</w:t>
-      </w:r>
-      <w:r>
-        <w:t>}}</w:t>
-      </w:r>
-      <w:bookmarkStart w:id="0" w:name="_GoBack"/>
-      <w:bookmarkEnd w:id="0"/>
-    </w:p>
-    <w:p/>
+    </w:p>
+    <w:p>
+      <w:pPr>
+        <w:pStyle w:val="Normal"/>
+        <w:spacing w:before="0" w:after="240"/>
+        <w:rPr/>
+      </w:pPr>
+      <w:r>
+        <w:rPr/>
+      </w:r>
+    </w:p>
     <w:sectPr>
+      <w:type w:val="nextPage"/>
       <w:pgSz w:w="11906" w:h="16838"/>
-      <w:pgMar w:top="1440" w:right="1440" w:bottom="1440" w:left="1440" w:header="708" w:footer="708" w:gutter="0"/>
-      <w:cols w:space="708"/>
-      <w:docGrid w:linePitch="360"/>
+      <w:pgMar w:left="1440" w:right="1440" w:header="0" w:top="1440" w:footer="0" w:bottom="1440" w:gutter="0"/>
+      <w:pgNumType w:fmt="decimal"/>
+      <w:formProt w:val="false"/>
+      <w:textDirection w:val="lrTb"/>
+      <w:docGrid w:type="default" w:linePitch="360" w:charSpace="0"/>
     </w:sectPr>
   </w:body>
 </w:document>
 </file>
 
 <file path=word/styles.xml><?xml version="1.0" encoding="utf-8"?>
-<w:styles xmlns:mc="http://schemas.openxmlformats.org/markup-compatibility/2006" xmlns:r="http://schemas.openxmlformats.org/officeDocument/2006/relationships" xmlns:w="http://schemas.openxmlformats.org/wordprocessingml/2006/main" xmlns:w14="http://schemas.microsoft.com/office/word/2010/wordml" xmlns:w15="http://schemas.microsoft.com/office/word/2012/wordml" xmlns:w16cid="http://schemas.microsoft.com/office/word/2016/wordml/cid" xmlns:w16se="http://schemas.microsoft.com/office/word/2015/wordml/symex" mc:Ignorable="w14 w15 w16se w16cid">
+<w:styles xmlns:w="http://schemas.openxmlformats.org/wordprocessingml/2006/main" xmlns:w14="http://schemas.microsoft.com/office/word/2010/wordml" xmlns:mc="http://schemas.openxmlformats.org/markup-compatibility/2006" mc:Ignorable="w14">
   <w:docDefaults>
     <w:rPrDefault>
       <w:rPr>
-        <w:rFonts w:asciiTheme="minorHAnsi" w:eastAsiaTheme="minorHAnsi" w:hAnsiTheme="minorHAnsi" w:cstheme="minorBidi"/>
-        <w:sz w:val="22"/>
+        <w:rFonts w:ascii="Calibri" w:hAnsi="Calibri" w:eastAsia="Calibri" w:cs="" w:asciiTheme="minorHAnsi" w:cstheme="minorBidi" w:eastAsiaTheme="minorHAnsi" w:hAnsiTheme="minorHAnsi"/>
         <w:szCs w:val="22"/>
         <w:lang w:val="en-IN" w:eastAsia="en-US" w:bidi="ar-SA"/>
       </w:rPr>
     </w:rPrDefault>
     <w:pPrDefault>
-      <w:pPr>
-        <w:spacing w:after="160" w:line="259" w:lineRule="auto"/>
-      </w:pPr>
+      <w:pPr/>
     </w:pPrDefault>
   </w:docDefaults>
   <w:latentStyles w:defLockedState="0" w:defUIPriority="99" w:defSemiHidden="0" w:defUnhideWhenUsed="0" w:defQFormat="0" w:count="376">
     <w:lsdException w:name="Normal" w:uiPriority="0" w:qFormat="1"/>
     <w:lsdException w:name="heading 1" w:uiPriority="9" w:qFormat="1"/>
-    <w:lsdException w:name="heading 2" w:semiHidden="1" w:uiPriority="9" w:unhideWhenUsed="1" w:qFormat="1"/>
-    <w:lsdException w:name="heading 3" w:semiHidden="1" w:uiPriority="9" w:unhideWhenUsed="1" w:qFormat="1"/>
-    <w:lsdException w:name="heading 4" w:semiHidden="1" w:uiPriority="9" w:unhideWhenUsed="1" w:qFormat="1"/>
-    <w:lsdException w:name="heading 5" w:semiHidden="1" w:uiPriority="9" w:unhideWhenUsed="1" w:qFormat="1"/>
-    <w:lsdException w:name="heading 6" w:semiHidden="1" w:uiPriority="9" w:unhideWhenUsed="1" w:qFormat="1"/>
-    <w:lsdException w:name="heading 7" w:semiHidden="1" w:uiPriority="9" w:unhideWhenUsed="1" w:qFormat="1"/>
-    <w:lsdException w:name="heading 8" w:semiHidden="1" w:uiPriority="9" w:unhideWhenUsed="1" w:qFormat="1"/>
-    <w:lsdException w:name="heading 9" w:semiHidden="1" w:uiPriority="9" w:unhideWhenUsed="1" w:qFormat="1"/>
+    <w:lsdException w:name="heading 2" w:uiPriority="9" w:semiHidden="1" w:unhideWhenUsed="1" w:qFormat="1"/>
+    <w:lsdException w:name="heading 3" w:uiPriority="9" w:semiHidden="1" w:unhideWhenUsed="1" w:qFormat="1"/>
+    <w:lsdException w:name="heading 4" w:uiPriority="9" w:semiHidden="1" w:unhideWhenUsed="1" w:qFormat="1"/>
+    <w:lsdException w:name="heading 5" w:uiPriority="9" w:semiHidden="1" w:unhideWhenUsed="1" w:qFormat="1"/>
+    <w:lsdException w:name="heading 6" w:uiPriority="9" w:semiHidden="1" w:unhideWhenUsed="1" w:qFormat="1"/>
+    <w:lsdException w:name="heading 7" w:uiPriority="9" w:semiHidden="1" w:unhideWhenUsed="1" w:qFormat="1"/>
+    <w:lsdException w:name="heading 8" w:uiPriority="9" w:semiHidden="1" w:unhideWhenUsed="1" w:qFormat="1"/>
+    <w:lsdException w:name="heading 9" w:uiPriority="9" w:semiHidden="1" w:unhideWhenUsed="1" w:qFormat="1"/>
     <w:lsdException w:name="index 1" w:semiHidden="1" w:unhideWhenUsed="1"/>
     <w:lsdException w:name="index 2" w:semiHidden="1" w:unhideWhenUsed="1"/>
     <w:lsdException w:name="index 3" w:semiHidden="1" w:unhideWhenUsed="1"/>
@@ -662,22 +813,22 @@
     <w:lsdException w:name="index 7" w:semiHidden="1" w:unhideWhenUsed="1"/>
     <w:lsdException w:name="index 8" w:semiHidden="1" w:unhideWhenUsed="1"/>
     <w:lsdException w:name="index 9" w:semiHidden="1" w:unhideWhenUsed="1"/>
-    <w:lsdException w:name="toc 1" w:semiHidden="1" w:uiPriority="39" w:unhideWhenUsed="1"/>
-    <w:lsdException w:name="toc 2" w:semiHidden="1" w:uiPriority="39" w:unhideWhenUsed="1"/>
-    <w:lsdException w:name="toc 3" w:semiHidden="1" w:uiPriority="39" w:unhideWhenUsed="1"/>
-    <w:lsdException w:name="toc 4" w:semiHidden="1" w:uiPriority="39" w:unhideWhenUsed="1"/>
-    <w:lsdException w:name="toc 5" w:semiHidden="1" w:uiPriority="39" w:unhideWhenUsed="1"/>
-    <w:lsdException w:name="toc 6" w:semiHidden="1" w:uiPriority="39" w:unhideWhenUsed="1"/>
-    <w:lsdException w:name="toc 7" w:semiHidden="1" w:uiPriority="39" w:unhideWhenUsed="1"/>
-    <w:lsdException w:name="toc 8" w:semiHidden="1" w:uiPriority="39" w:unhideWhenUsed="1"/>
-    <w:lsdException w:name="toc 9" w:semiHidden="1" w:uiPriority="39" w:unhideWhenUsed="1"/>
+    <w:lsdException w:name="toc 1" w:uiPriority="39" w:semiHidden="1" w:unhideWhenUsed="1"/>
+    <w:lsdException w:name="toc 2" w:uiPriority="39" w:semiHidden="1" w:unhideWhenUsed="1"/>
+    <w:lsdException w:name="toc 3" w:uiPriority="39" w:semiHidden="1" w:unhideWhenUsed="1"/>
+    <w:lsdException w:name="toc 4" w:uiPriority="39" w:semiHidden="1" w:unhideWhenUsed="1"/>
+    <w:lsdException w:name="toc 5" w:uiPriority="39" w:semiHidden="1" w:unhideWhenUsed="1"/>
+    <w:lsdException w:name="toc 6" w:uiPriority="39" w:semiHidden="1" w:unhideWhenUsed="1"/>
+    <w:lsdException w:name="toc 7" w:uiPriority="39" w:semiHidden="1" w:unhideWhenUsed="1"/>
+    <w:lsdException w:name="toc 8" w:uiPriority="39" w:semiHidden="1" w:unhideWhenUsed="1"/>
+    <w:lsdException w:name="toc 9" w:uiPriority="39" w:semiHidden="1" w:unhideWhenUsed="1"/>
     <w:lsdException w:name="Normal Indent" w:semiHidden="1" w:unhideWhenUsed="1"/>
     <w:lsdException w:name="footnote text" w:semiHidden="1" w:unhideWhenUsed="1"/>
     <w:lsdException w:name="annotation text" w:semiHidden="1" w:unhideWhenUsed="1"/>
     <w:lsdException w:name="header" w:semiHidden="1" w:unhideWhenUsed="1"/>
     <w:lsdException w:name="footer" w:semiHidden="1" w:unhideWhenUsed="1"/>
     <w:lsdException w:name="index heading" w:semiHidden="1" w:unhideWhenUsed="1"/>
-    <w:lsdException w:name="caption" w:semiHidden="1" w:uiPriority="35" w:unhideWhenUsed="1" w:qFormat="1"/>
+    <w:lsdException w:name="caption" w:uiPriority="35" w:semiHidden="1" w:unhideWhenUsed="1" w:qFormat="1"/>
     <w:lsdException w:name="table of figures" w:semiHidden="1" w:unhideWhenUsed="1"/>
     <w:lsdException w:name="envelope address" w:semiHidden="1" w:unhideWhenUsed="1"/>
     <w:lsdException w:name="envelope return" w:semiHidden="1" w:unhideWhenUsed="1"/>
@@ -708,7 +859,7 @@
     <w:lsdException w:name="Title" w:uiPriority="10" w:qFormat="1"/>
     <w:lsdException w:name="Closing" w:semiHidden="1" w:unhideWhenUsed="1"/>
     <w:lsdException w:name="Signature" w:semiHidden="1" w:unhideWhenUsed="1"/>
-    <w:lsdException w:name="Default Paragraph Font" w:semiHidden="1" w:uiPriority="1" w:unhideWhenUsed="1"/>
+    <w:lsdException w:name="Default Paragraph Font" w:uiPriority="1" w:semiHidden="1" w:unhideWhenUsed="1"/>
     <w:lsdException w:name="Body Text" w:semiHidden="1" w:unhideWhenUsed="1"/>
     <w:lsdException w:name="Body Text Indent" w:semiHidden="1" w:unhideWhenUsed="1"/>
     <w:lsdException w:name="List Continue" w:semiHidden="1" w:unhideWhenUsed="1"/>
@@ -905,8 +1056,8 @@
     <w:lsdException w:name="Subtle Reference" w:uiPriority="31" w:qFormat="1"/>
     <w:lsdException w:name="Intense Reference" w:uiPriority="32" w:qFormat="1"/>
     <w:lsdException w:name="Book Title" w:uiPriority="33" w:qFormat="1"/>
-    <w:lsdException w:name="Bibliography" w:semiHidden="1" w:uiPriority="37" w:unhideWhenUsed="1"/>
-    <w:lsdException w:name="TOC Heading" w:semiHidden="1" w:uiPriority="39" w:unhideWhenUsed="1" w:qFormat="1"/>
+    <w:lsdException w:name="Bibliography" w:uiPriority="37" w:semiHidden="1" w:unhideWhenUsed="1"/>
+    <w:lsdException w:name="TOC Heading" w:uiPriority="39" w:semiHidden="1" w:unhideWhenUsed="1" w:qFormat="1"/>
     <w:lsdException w:name="Plain Table 1" w:uiPriority="41"/>
     <w:lsdException w:name="Plain Table 2" w:uiPriority="42"/>
     <w:lsdException w:name="Plain Table 3" w:uiPriority="43"/>
@@ -1017,35 +1168,40 @@
     <w:lsdException w:name="Unresolved Mention" w:semiHidden="1" w:unhideWhenUsed="1"/>
     <w:lsdException w:name="Smart Link" w:semiHidden="1" w:unhideWhenUsed="1"/>
   </w:latentStyles>
-  <w:style w:type="paragraph" w:default="1" w:styleId="Normal">
+  <w:style w:type="paragraph" w:styleId="Normal" w:default="1">
     <w:name w:val="Normal"/>
     <w:qFormat/>
-    <w:rsid w:val="00850CC5"/>
+    <w:rsid w:val="00850cc5"/>
     <w:pPr>
-      <w:spacing w:after="240" w:line="240" w:lineRule="auto"/>
+      <w:widowControl/>
+      <w:bidi w:val="0"/>
+      <w:spacing w:lineRule="auto" w:line="240" w:before="0" w:after="240"/>
+      <w:jc w:val="left"/>
     </w:pPr>
     <w:rPr>
-      <w:rFonts w:ascii="Arial" w:eastAsia="Arial" w:hAnsi="Arial" w:cs="Arial"/>
+      <w:rFonts w:ascii="Arial" w:hAnsi="Arial" w:eastAsia="Arial" w:cs="Arial"/>
+      <w:color w:val="auto"/>
+      <w:kern w:val="0"/>
       <w:sz w:val="20"/>
       <w:szCs w:val="20"/>
-      <w:lang w:val="en-AU" w:eastAsia="en-IN"/>
+      <w:lang w:val="en-AU" w:eastAsia="en-IN" w:bidi="ar-SA"/>
     </w:rPr>
   </w:style>
   <w:style w:type="paragraph" w:styleId="Heading1">
-    <w:name w:val="heading 1"/>
+    <w:name w:val="Heading 1"/>
     <w:basedOn w:val="Normal"/>
     <w:next w:val="Normal"/>
     <w:link w:val="Heading1Char"/>
     <w:uiPriority w:val="9"/>
     <w:qFormat/>
-    <w:rsid w:val="00850CC5"/>
+    <w:rsid w:val="00850cc5"/>
     <w:pPr>
-      <w:keepNext/>
+      <w:keepNext w:val="true"/>
       <w:pageBreakBefore/>
       <w:outlineLvl w:val="0"/>
     </w:pPr>
     <w:rPr>
-      <w:rFonts w:eastAsiaTheme="majorEastAsia"/>
+      <w:rFonts w:eastAsia="" w:eastAsiaTheme="majorEastAsia"/>
       <w:bCs/>
       <w:caps/>
       <w:color w:val="0C2340"/>
@@ -1053,11 +1209,119 @@
       <w:szCs w:val="32"/>
     </w:rPr>
   </w:style>
-  <w:style w:type="character" w:default="1" w:styleId="DefaultParagraphFont">
+  <w:style w:type="character" w:styleId="DefaultParagraphFont" w:default="1">
     <w:name w:val="Default Paragraph Font"/>
     <w:uiPriority w:val="1"/>
     <w:semiHidden/>
     <w:unhideWhenUsed/>
+    <w:qFormat/>
+    <w:rPr/>
+  </w:style>
+  <w:style w:type="character" w:styleId="Heading1Char" w:customStyle="1">
+    <w:name w:val="Heading 1 Char"/>
+    <w:basedOn w:val="DefaultParagraphFont"/>
+    <w:link w:val="Heading1"/>
+    <w:uiPriority w:val="9"/>
+    <w:qFormat/>
+    <w:rsid w:val="00850cc5"/>
+    <w:rPr>
+      <w:rFonts w:ascii="Arial" w:hAnsi="Arial" w:eastAsia="" w:cs="Arial" w:eastAsiaTheme="majorEastAsia"/>
+      <w:bCs/>
+      <w:caps/>
+      <w:color w:val="0C2340"/>
+      <w:sz w:val="30"/>
+      <w:szCs w:val="32"/>
+      <w:lang w:val="en-AU" w:eastAsia="en-IN"/>
+    </w:rPr>
+  </w:style>
+  <w:style w:type="character" w:styleId="InternetLink">
+    <w:name w:val="Internet Link"/>
+    <w:basedOn w:val="DefaultParagraphFont"/>
+    <w:uiPriority w:val="99"/>
+    <w:unhideWhenUsed/>
+    <w:rsid w:val="00850cc5"/>
+    <w:rPr>
+      <w:color w:val="0563C1" w:themeColor="hyperlink"/>
+      <w:u w:val="single"/>
+    </w:rPr>
+  </w:style>
+  <w:style w:type="character" w:styleId="UnresolvedMention">
+    <w:name w:val="Unresolved Mention"/>
+    <w:basedOn w:val="DefaultParagraphFont"/>
+    <w:uiPriority w:val="99"/>
+    <w:semiHidden/>
+    <w:unhideWhenUsed/>
+    <w:qFormat/>
+    <w:rsid w:val="00850cc5"/>
+    <w:rPr>
+      <w:color w:val="605E5C"/>
+      <w:shd w:fill="E1DFDD" w:val="clear"/>
+    </w:rPr>
+  </w:style>
+  <w:style w:type="paragraph" w:styleId="Heading">
+    <w:name w:val="Heading"/>
+    <w:basedOn w:val="Normal"/>
+    <w:next w:val="TextBody"/>
+    <w:qFormat/>
+    <w:pPr>
+      <w:keepNext w:val="true"/>
+      <w:spacing w:before="240" w:after="120"/>
+    </w:pPr>
+    <w:rPr>
+      <w:rFonts w:ascii="Liberation Sans" w:hAnsi="Liberation Sans" w:eastAsia="Noto Sans CJK SC Regular" w:cs="Lohit Devanagari"/>
+      <w:sz w:val="28"/>
+      <w:szCs w:val="28"/>
+    </w:rPr>
+  </w:style>
+  <w:style w:type="paragraph" w:styleId="TextBody">
+    <w:name w:val="Body Text"/>
+    <w:basedOn w:val="Normal"/>
+    <w:pPr>
+      <w:spacing w:lineRule="auto" w:line="276" w:before="0" w:after="140"/>
+    </w:pPr>
+    <w:rPr/>
+  </w:style>
+  <w:style w:type="paragraph" w:styleId="List">
+    <w:name w:val="List"/>
+    <w:basedOn w:val="TextBody"/>
+    <w:pPr/>
+    <w:rPr>
+      <w:rFonts w:cs="Lohit Devanagari"/>
+    </w:rPr>
+  </w:style>
+  <w:style w:type="paragraph" w:styleId="Caption">
+    <w:name w:val="Caption"/>
+    <w:basedOn w:val="Normal"/>
+    <w:qFormat/>
+    <w:pPr>
+      <w:suppressLineNumbers/>
+      <w:spacing w:before="120" w:after="120"/>
+    </w:pPr>
+    <w:rPr>
+      <w:rFonts w:cs="Lohit Devanagari"/>
+      <w:i/>
+      <w:iCs/>
+      <w:sz w:val="24"/>
+      <w:szCs w:val="24"/>
+    </w:rPr>
+  </w:style>
+  <w:style w:type="paragraph" w:styleId="Index">
+    <w:name w:val="Index"/>
+    <w:basedOn w:val="Normal"/>
+    <w:qFormat/>
+    <w:pPr>
+      <w:suppressLineNumbers/>
+    </w:pPr>
+    <w:rPr>
+      <w:rFonts w:cs="Lohit Devanagari"/>
+    </w:rPr>
+  </w:style>
+  <w:style w:type="numbering" w:styleId="NoList" w:default="1">
+    <w:name w:val="No List"/>
+    <w:uiPriority w:val="99"/>
+    <w:semiHidden/>
+    <w:unhideWhenUsed/>
+    <w:qFormat/>
   </w:style>
   <w:style w:type="table" w:default="1" w:styleId="TableNormal">
     <w:name w:val="Normal Table"/>
@@ -1073,51 +1337,6 @@
         <w:right w:w="108" w:type="dxa"/>
       </w:tblCellMar>
     </w:tblPr>
-  </w:style>
-  <w:style w:type="numbering" w:default="1" w:styleId="NoList">
-    <w:name w:val="No List"/>
-    <w:uiPriority w:val="99"/>
-    <w:semiHidden/>
-    <w:unhideWhenUsed/>
-  </w:style>
-  <w:style w:type="character" w:customStyle="1" w:styleId="Heading1Char">
-    <w:name w:val="Heading 1 Char"/>
-    <w:basedOn w:val="DefaultParagraphFont"/>
-    <w:link w:val="Heading1"/>
-    <w:uiPriority w:val="9"/>
-    <w:rsid w:val="00850CC5"/>
-    <w:rPr>
-      <w:rFonts w:ascii="Arial" w:eastAsiaTheme="majorEastAsia" w:hAnsi="Arial" w:cs="Arial"/>
-      <w:bCs/>
-      <w:caps/>
-      <w:color w:val="0C2340"/>
-      <w:sz w:val="30"/>
-      <w:szCs w:val="32"/>
-      <w:lang w:val="en-AU" w:eastAsia="en-IN"/>
-    </w:rPr>
-  </w:style>
-  <w:style w:type="character" w:styleId="Hyperlink">
-    <w:name w:val="Hyperlink"/>
-    <w:basedOn w:val="DefaultParagraphFont"/>
-    <w:uiPriority w:val="99"/>
-    <w:unhideWhenUsed/>
-    <w:rsid w:val="00850CC5"/>
-    <w:rPr>
-      <w:color w:val="0563C1" w:themeColor="hyperlink"/>
-      <w:u w:val="single"/>
-    </w:rPr>
-  </w:style>
-  <w:style w:type="character" w:styleId="UnresolvedMention">
-    <w:name w:val="Unresolved Mention"/>
-    <w:basedOn w:val="DefaultParagraphFont"/>
-    <w:uiPriority w:val="99"/>
-    <w:semiHidden/>
-    <w:unhideWhenUsed/>
-    <w:rsid w:val="00850CC5"/>
-    <w:rPr>
-      <w:color w:val="605E5C"/>
-      <w:shd w:val="clear" w:color="auto" w:fill="E1DFDD"/>
-    </w:rPr>
   </w:style>
 </w:styles>
 </file>

</xml_diff>